<commit_message>
previo a corregir error
</commit_message>
<xml_diff>
--- a/JavaScript.docx
+++ b/JavaScript.docx
@@ -1,40 +1,27 @@
 
 <file path=word/document.xml><?xml version="1.0" encoding="utf-8"?>
-<w:document xmlns:o="urn:schemas-microsoft-com:office:office" xmlns:r="http://schemas.openxmlformats.org/officeDocument/2006/relationships" xmlns:v="urn:schemas-microsoft-com:vml" xmlns:w="http://schemas.openxmlformats.org/wordprocessingml/2006/main" xmlns:w10="urn:schemas-microsoft-com:office:word" xmlns:wp="http://schemas.openxmlformats.org/drawingml/2006/wordprocessingDrawing" xmlns:wps="http://schemas.microsoft.com/office/word/2010/wordprocessingShape" xmlns:wpg="http://schemas.microsoft.com/office/word/2010/wordprocessingGroup" xmlns:mc="http://schemas.openxmlformats.org/markup-compatibility/2006" xmlns:wp14="http://schemas.microsoft.com/office/word/2010/wordprocessingDrawing" xmlns:w14="http://schemas.microsoft.com/office/word/2010/wordml" mc:Ignorable="w14 wp14">
+<w:document xmlns:wpc="http://schemas.microsoft.com/office/word/2010/wordprocessingCanvas" xmlns:cx="http://schemas.microsoft.com/office/drawing/2014/chartex" xmlns:cx1="http://schemas.microsoft.com/office/drawing/2015/9/8/chartex" xmlns:cx2="http://schemas.microsoft.com/office/drawing/2015/10/21/chartex" xmlns:cx3="http://schemas.microsoft.com/office/drawing/2016/5/9/chartex" xmlns:cx4="http://schemas.microsoft.com/office/drawing/2016/5/10/chartex" xmlns:cx5="http://schemas.microsoft.com/office/drawing/2016/5/11/chartex" xmlns:cx6="http://schemas.microsoft.com/office/drawing/2016/5/12/chartex" xmlns:cx7="http://schemas.microsoft.com/office/drawing/2016/5/13/chartex" xmlns:cx8="http://schemas.microsoft.com/office/drawing/2016/5/14/chartex" xmlns:mc="http://schemas.openxmlformats.org/markup-compatibility/2006" xmlns:aink="http://schemas.microsoft.com/office/drawing/2016/ink" xmlns:am3d="http://schemas.microsoft.com/office/drawing/2017/model3d" xmlns:o="urn:schemas-microsoft-com:office:office" xmlns:r="http://schemas.openxmlformats.org/officeDocument/2006/relationships" xmlns:m="http://schemas.openxmlformats.org/officeDocument/2006/math" xmlns:v="urn:schemas-microsoft-com:vml" xmlns:wp14="http://schemas.microsoft.com/office/word/2010/wordprocessingDrawing" xmlns:wp="http://schemas.openxmlformats.org/drawingml/2006/wordprocessingDrawing" xmlns:w10="urn:schemas-microsoft-com:office:word" xmlns:w="http://schemas.openxmlformats.org/wordprocessingml/2006/main" xmlns:w14="http://schemas.microsoft.com/office/word/2010/wordml" xmlns:w15="http://schemas.microsoft.com/office/word/2012/wordml" xmlns:w16cex="http://schemas.microsoft.com/office/word/2018/wordml/cex" xmlns:w16cid="http://schemas.microsoft.com/office/word/2016/wordml/cid" xmlns:w16="http://schemas.microsoft.com/office/word/2018/wordml" xmlns:w16se="http://schemas.microsoft.com/office/word/2015/wordml/symex" xmlns:wpg="http://schemas.microsoft.com/office/word/2010/wordprocessingGroup" xmlns:wpi="http://schemas.microsoft.com/office/word/2010/wordprocessingInk" xmlns:wne="http://schemas.microsoft.com/office/word/2006/wordml" xmlns:wps="http://schemas.microsoft.com/office/word/2010/wordprocessingShape" mc:Ignorable="w14 w15 w16se w16cid w16 w16cex wp14">
   <w:body>
     <w:p>
       <w:pPr>
-        <w:pStyle w:val="Title"/>
+        <w:pStyle w:val="Ttulo"/>
         <w:jc w:val="center"/>
-        <w:rPr/>
-      </w:pPr>
-      <w:r>
-        <w:rPr/>
+      </w:pPr>
+      <w:r>
         <w:t>JavaScript</w:t>
       </w:r>
     </w:p>
-    <w:p>
-      <w:pPr>
-        <w:pStyle w:val="Normal"/>
-        <w:rPr/>
-      </w:pPr>
-      <w:r>
-        <w:rPr/>
-      </w:r>
-    </w:p>
-    <w:p>
-      <w:pPr>
-        <w:pStyle w:val="Heading1"/>
-        <w:rPr/>
-      </w:pPr>
-      <w:r>
-        <w:rPr/>
+    <w:p/>
+    <w:p>
+      <w:pPr>
+        <w:pStyle w:val="Ttulo1"/>
+      </w:pPr>
+      <w:r>
         <w:t>Función Anónima</w:t>
       </w:r>
     </w:p>
     <w:p>
       <w:pPr>
-        <w:pStyle w:val="Normal"/>
         <w:rPr>
           <w:lang w:val="es-GT"/>
         </w:rPr>
@@ -48,48 +35,48 @@
     </w:p>
     <w:p>
       <w:pPr>
-        <w:pStyle w:val="Normal"/>
         <w:rPr>
           <w:lang w:val="es-GT"/>
         </w:rPr>
       </w:pPr>
-      <w:r>
+    </w:p>
+    <w:p>
+      <w:pPr>
+        <w:pStyle w:val="Ttulo1"/>
         <w:rPr>
           <w:lang w:val="es-GT"/>
         </w:rPr>
-      </w:r>
-    </w:p>
-    <w:p>
-      <w:pPr>
-        <w:pStyle w:val="Heading1"/>
+      </w:pPr>
+      <w:r>
         <w:rPr>
           <w:lang w:val="es-GT"/>
         </w:rPr>
-      </w:pPr>
-      <w:r>
+        <w:t>Función de Callback</w:t>
+      </w:r>
+    </w:p>
+    <w:p>
+      <w:pPr>
         <w:rPr>
           <w:lang w:val="es-GT"/>
         </w:rPr>
-        <w:t>Función de Callback</w:t>
-      </w:r>
-    </w:p>
-    <w:p>
-      <w:pPr>
-        <w:pStyle w:val="Normal"/>
+      </w:pPr>
+      <w:r>
         <w:rPr>
           <w:lang w:val="es-GT"/>
         </w:rPr>
-      </w:pPr>
-      <w:r>
+        <w:t>Es una función anonima que no tiene ningun nombre y que se le pasa como parametro a otra función, es decir, al final es le pasamos como parametro una función a otra función y esa propia función dentro de ella, ejecuta la función anonima pasada.</w:t>
+      </w:r>
+    </w:p>
+    <w:p>
+      <w:pPr>
         <w:rPr>
           <w:lang w:val="es-GT"/>
         </w:rPr>
-        <w:t>Es una función anonima que no tiene ningun nombre y que se le pasa como parametro a otra función, es decir, al final es le pasamos como parametro una función a otra función y esa propia función dentro de ella, ejecuta la función anonima pasada.</w:t>
-      </w:r>
-    </w:p>
-    <w:p>
-      <w:pPr>
-        <w:pStyle w:val="Normal"/>
+      </w:pPr>
+    </w:p>
+    <w:p>
+      <w:pPr>
+        <w:pStyle w:val="Ttulo1"/>
         <w:rPr>
           <w:lang w:val="es-GT"/>
         </w:rPr>
@@ -98,11 +85,11 @@
         <w:rPr>
           <w:lang w:val="es-GT"/>
         </w:rPr>
-      </w:r>
-    </w:p>
-    <w:p>
-      <w:pPr>
-        <w:pStyle w:val="Heading1"/>
+        <w:t>Función de Flecha</w:t>
+      </w:r>
+    </w:p>
+    <w:p>
+      <w:pPr>
         <w:rPr>
           <w:lang w:val="es-GT"/>
         </w:rPr>
@@ -111,49 +98,28 @@
         <w:rPr>
           <w:lang w:val="es-GT"/>
         </w:rPr>
-        <w:t>Función de Flecha</w:t>
-      </w:r>
-    </w:p>
-    <w:p>
-      <w:pPr>
-        <w:pStyle w:val="Normal"/>
-        <w:rPr>
-          <w:lang w:val="es-GT"/>
-        </w:rPr>
-      </w:pPr>
-      <w:r>
-        <w:rPr>
-          <w:lang w:val="es-GT"/>
-        </w:rPr>
         <w:t>Es una forma de definir funciones de callback de forma más limpia y clara, simplemente utilizando una flecha =&gt; en lugar de function. Si lleva un solo parametro no es necesario colocarlos entre parentesis.</w:t>
       </w:r>
     </w:p>
-    <w:p>
-      <w:pPr>
-        <w:pStyle w:val="Normal"/>
-        <w:rPr/>
-      </w:pPr>
-      <w:r>
-        <w:rPr/>
-      </w:r>
-    </w:p>
-    <w:p>
-      <w:pPr>
-        <w:pStyle w:val="Heading1"/>
-        <w:rPr>
-          <w:lang w:val="es-ES"/>
-        </w:rPr>
-      </w:pPr>
+    <w:p/>
+    <w:p>
+      <w:pPr>
+        <w:pStyle w:val="Ttulo1"/>
+        <w:rPr>
+          <w:lang w:val="es-ES"/>
+        </w:rPr>
+      </w:pPr>
+      <w:proofErr w:type="spellStart"/>
       <w:r>
         <w:rPr>
           <w:lang w:val="es-ES"/>
         </w:rPr>
         <w:t>Fetch</w:t>
       </w:r>
-    </w:p>
-    <w:p>
-      <w:pPr>
-        <w:pStyle w:val="Normal"/>
+      <w:proofErr w:type="spellEnd"/>
+    </w:p>
+    <w:p>
+      <w:pPr>
         <w:rPr>
           <w:lang w:val="es-ES"/>
         </w:rPr>
@@ -167,47 +133,48 @@
     </w:p>
     <w:p>
       <w:pPr>
-        <w:pStyle w:val="Normal"/>
-        <w:rPr>
-          <w:lang w:val="es-ES"/>
-        </w:rPr>
-      </w:pPr>
-      <w:r>
-        <w:rPr>
-          <w:lang w:val="es-ES"/>
-        </w:rPr>
-      </w:r>
-    </w:p>
-    <w:p>
-      <w:pPr>
-        <w:pStyle w:val="Normal"/>
-        <w:rPr>
-          <w:lang w:val="es-ES"/>
-        </w:rPr>
-      </w:pPr>
-      <w:r>
-        <w:rPr>
-          <w:lang w:val="es-ES"/>
-        </w:rPr>
-        <w:t>Una petición AJAX es simplemente una llamada a un servicio REST, API REST (backend) y nos devuelve un resultado y nosotros podemos hacer con ese resultado lo que queramos.</w:t>
-      </w:r>
-    </w:p>
-    <w:p>
-      <w:pPr>
-        <w:pStyle w:val="Normal"/>
-        <w:rPr>
-          <w:lang w:val="es-ES"/>
-        </w:rPr>
-      </w:pPr>
-      <w:r>
-        <w:rPr>
-          <w:lang w:val="es-ES"/>
-        </w:rPr>
-      </w:r>
-    </w:p>
-    <w:p>
-      <w:pPr>
-        <w:pStyle w:val="Heading1"/>
+        <w:rPr>
+          <w:lang w:val="es-ES"/>
+        </w:rPr>
+      </w:pPr>
+    </w:p>
+    <w:p>
+      <w:pPr>
+        <w:rPr>
+          <w:lang w:val="es-ES"/>
+        </w:rPr>
+      </w:pPr>
+      <w:r>
+        <w:rPr>
+          <w:lang w:val="es-ES"/>
+        </w:rPr>
+        <w:t>Una petición AJAX es simplemente una llamada a un servicio REST, API REST (</w:t>
+      </w:r>
+      <w:proofErr w:type="spellStart"/>
+      <w:r>
+        <w:rPr>
+          <w:lang w:val="es-ES"/>
+        </w:rPr>
+        <w:t>backend</w:t>
+      </w:r>
+      <w:proofErr w:type="spellEnd"/>
+      <w:r>
+        <w:rPr>
+          <w:lang w:val="es-ES"/>
+        </w:rPr>
+        <w:t>) y nos devuelve un resultado y nosotros podemos hacer con ese resultado lo que queramos.</w:t>
+      </w:r>
+    </w:p>
+    <w:p>
+      <w:pPr>
+        <w:rPr>
+          <w:lang w:val="es-ES"/>
+        </w:rPr>
+      </w:pPr>
+    </w:p>
+    <w:p>
+      <w:pPr>
+        <w:pStyle w:val="Ttulo1"/>
         <w:rPr>
           <w:lang w:val="es-ES"/>
         </w:rPr>
@@ -221,37 +188,103 @@
     </w:p>
     <w:p>
       <w:pPr>
-        <w:pStyle w:val="Normal"/>
-        <w:rPr>
-          <w:lang w:val="es-ES"/>
-        </w:rPr>
-      </w:pPr>
-      <w:r>
-        <w:rPr>
-          <w:lang w:val="es-ES"/>
-        </w:rPr>
-      </w:r>
-    </w:p>
-    <w:p>
-      <w:pPr>
-        <w:pStyle w:val="Normal"/>
-        <w:rPr>
-          <w:lang w:val="es-ES"/>
-        </w:rPr>
-      </w:pPr>
-      <w:r>
-        <w:rPr>
-          <w:lang w:val="es-ES"/>
-        </w:rPr>
-        <w:t>Si solamente queremos utilizar los métodos más básicos, yo puedo incluir solamente el javascript (jqueri-ui.js), me valdría. Se tiene que agregar justo después de cargar el javascript  de JQuery por que JQuery UI funciona sobre JQuery.</w:t>
-      </w:r>
-      <w:r>
-        <w:rPr/>
+        <w:rPr>
+          <w:lang w:val="es-ES"/>
+        </w:rPr>
+      </w:pPr>
+    </w:p>
+    <w:p>
+      <w:pPr>
+        <w:rPr>
+          <w:lang w:val="es-ES"/>
+        </w:rPr>
+      </w:pPr>
+      <w:r>
+        <w:rPr>
+          <w:lang w:val="es-ES"/>
+        </w:rPr>
+        <w:t xml:space="preserve">Si solamente queremos utilizar los métodos más básicos, yo puedo incluir solamente el </w:t>
+      </w:r>
+      <w:proofErr w:type="spellStart"/>
+      <w:r>
+        <w:rPr>
+          <w:lang w:val="es-ES"/>
+        </w:rPr>
+        <w:t>javascript</w:t>
+      </w:r>
+      <w:proofErr w:type="spellEnd"/>
+      <w:r>
+        <w:rPr>
+          <w:lang w:val="es-ES"/>
+        </w:rPr>
+        <w:t xml:space="preserve"> (jqueri-ui.js), me valdría. Se tiene que agregar justo después de cargar el </w:t>
+      </w:r>
+      <w:proofErr w:type="spellStart"/>
+      <w:r>
+        <w:rPr>
+          <w:lang w:val="es-ES"/>
+        </w:rPr>
+        <w:lastRenderedPageBreak/>
+        <w:t>javascript</w:t>
+      </w:r>
+      <w:proofErr w:type="spellEnd"/>
+      <w:r>
+        <w:rPr>
+          <w:lang w:val="es-ES"/>
+        </w:rPr>
+        <w:t xml:space="preserve">  de </w:t>
+      </w:r>
+      <w:proofErr w:type="spellStart"/>
+      <w:r>
+        <w:rPr>
+          <w:lang w:val="es-ES"/>
+        </w:rPr>
+        <w:t>JQuery</w:t>
+      </w:r>
+      <w:proofErr w:type="spellEnd"/>
+      <w:r>
+        <w:rPr>
+          <w:lang w:val="es-ES"/>
+        </w:rPr>
+        <w:t xml:space="preserve"> por que </w:t>
+      </w:r>
+      <w:proofErr w:type="spellStart"/>
+      <w:r>
+        <w:rPr>
+          <w:lang w:val="es-ES"/>
+        </w:rPr>
+        <w:t>JQuery</w:t>
+      </w:r>
+      <w:proofErr w:type="spellEnd"/>
+      <w:r>
+        <w:rPr>
+          <w:lang w:val="es-ES"/>
+        </w:rPr>
+        <w:t xml:space="preserve"> UI funciona sobre </w:t>
+      </w:r>
+      <w:proofErr w:type="spellStart"/>
+      <w:r>
+        <w:rPr>
+          <w:lang w:val="es-ES"/>
+        </w:rPr>
+        <w:t>JQuery</w:t>
+      </w:r>
+      <w:proofErr w:type="spellEnd"/>
+      <w:r>
+        <w:rPr>
+          <w:lang w:val="es-ES"/>
+        </w:rPr>
+        <w:t>.</w:t>
+      </w:r>
+      <w:r>
+        <w:rPr>
+          <w:noProof/>
+        </w:rPr>
         <w:drawing>
           <wp:inline distT="0" distB="0" distL="0" distR="0">
             <wp:extent cx="5612130" cy="4003040"/>
             <wp:effectExtent l="0" t="0" r="0" b="0"/>
-            <wp:docPr id="1" name="Imagen 1" descr=""/>
+            <wp:docPr id="1" name="Imagen 1"/>
             <wp:cNvGraphicFramePr>
               <a:graphicFrameLocks xmlns:a="http://schemas.openxmlformats.org/drawingml/2006/main" noChangeAspect="1"/>
             </wp:cNvGraphicFramePr>
@@ -259,13 +292,13 @@
               <a:graphicData uri="http://schemas.openxmlformats.org/drawingml/2006/picture">
                 <pic:pic xmlns:pic="http://schemas.openxmlformats.org/drawingml/2006/picture">
                   <pic:nvPicPr>
-                    <pic:cNvPr id="1" name="Imagen 1" descr=""/>
+                    <pic:cNvPr id="1" name="Imagen 1"/>
                     <pic:cNvPicPr>
                       <a:picLocks noChangeAspect="1" noChangeArrowheads="1"/>
                     </pic:cNvPicPr>
                   </pic:nvPicPr>
                   <pic:blipFill>
-                    <a:blip r:embed="rId2"/>
+                    <a:blip r:embed="rId5"/>
                     <a:stretch>
                       <a:fillRect/>
                     </a:stretch>
@@ -288,184 +321,214 @@
     </w:p>
     <w:p>
       <w:pPr>
-        <w:pStyle w:val="Normal"/>
         <w:rPr>
           <w:lang w:val="es-GT"/>
         </w:rPr>
       </w:pPr>
-      <w:r>
-        <w:rPr>
-          <w:lang w:val="es-GT"/>
-        </w:rPr>
-      </w:r>
-    </w:p>
-    <w:p>
-      <w:pPr>
-        <w:pStyle w:val="Normal"/>
-        <w:rPr/>
-      </w:pPr>
-      <w:r>
-        <w:rPr/>
-      </w:r>
-    </w:p>
-    <w:p>
-      <w:pPr>
-        <w:pStyle w:val="Normal"/>
-        <w:rPr/>
-      </w:pPr>
-      <w:r>
-        <w:rPr/>
-      </w:r>
-    </w:p>
-    <w:p>
-      <w:pPr>
-        <w:pStyle w:val="Subtitle"/>
-        <w:rPr/>
-      </w:pPr>
-      <w:r>
-        <w:rPr/>
-        <w:t xml:space="preserve">TypeScript </w:t>
-      </w:r>
-    </w:p>
-    <w:p>
-      <w:pPr>
-        <w:pStyle w:val="Normal"/>
-        <w:rPr>
-          <w:b/>
+    </w:p>
+    <w:p/>
+    <w:p/>
+    <w:p>
+      <w:pPr>
+        <w:pStyle w:val="Ttulo"/>
+        <w:jc w:val="center"/>
+      </w:pPr>
+      <w:proofErr w:type="spellStart"/>
+      <w:r>
+        <w:t>TypeScript</w:t>
+      </w:r>
+      <w:proofErr w:type="spellEnd"/>
+    </w:p>
+    <w:p>
+      <w:pPr>
+        <w:rPr>
           <w:b/>
           <w:bCs/>
         </w:rPr>
       </w:pPr>
-      <w:r>
-        <w:rPr>
-          <w:b/>
-          <w:bCs/>
-        </w:rPr>
-      </w:r>
-    </w:p>
-    <w:p>
-      <w:pPr>
-        <w:pStyle w:val="Normal"/>
-        <w:rPr>
-          <w:b/>
-          <w:b/>
-          <w:bCs/>
-        </w:rPr>
-      </w:pPr>
-      <w:r>
-        <w:rPr>
-          <w:b/>
-          <w:bCs/>
-        </w:rPr>
-        <w:tab/>
+    </w:p>
+    <w:p>
+      <w:pPr>
+        <w:pStyle w:val="Ttulo1"/>
+      </w:pPr>
+      <w:r>
         <w:t>Modificadores de Acceso</w:t>
       </w:r>
     </w:p>
-    <w:p>
-      <w:pPr>
-        <w:pStyle w:val="Normal"/>
-        <w:rPr/>
-      </w:pPr>
-      <w:r>
-        <w:rPr/>
-      </w:r>
-    </w:p>
-    <w:p>
-      <w:pPr>
-        <w:pStyle w:val="Normal"/>
+    <w:p/>
+    <w:p>
+      <w:pPr>
         <w:numPr>
           <w:ilvl w:val="0"/>
           <w:numId w:val="2"/>
         </w:numPr>
         <w:rPr>
           <w:rFonts w:ascii="Calibri" w:hAnsi="Calibri"/>
-          <w:b w:val="false"/>
           <w:i/>
           <w:color w:val="000000"/>
           <w:sz w:val="21"/>
         </w:rPr>
       </w:pPr>
+      <w:proofErr w:type="spellStart"/>
       <w:r>
         <w:rPr>
           <w:rFonts w:ascii="Calibri" w:hAnsi="Calibri"/>
-          <w:b w:val="false"/>
           <w:i/>
           <w:color w:val="000000"/>
           <w:sz w:val="21"/>
         </w:rPr>
-        <w:t>publicpodemos acceder a las propiedades y metodos desde cualquier lugar, desde clases que la heredan y desde otras clases</w:t>
-      </w:r>
-    </w:p>
-    <w:p>
-      <w:pPr>
-        <w:pStyle w:val="Normal"/>
+        <w:t>publicpodemos</w:t>
+      </w:r>
+      <w:proofErr w:type="spellEnd"/>
+      <w:r>
+        <w:rPr>
+          <w:rFonts w:ascii="Calibri" w:hAnsi="Calibri"/>
+          <w:i/>
+          <w:color w:val="000000"/>
+          <w:sz w:val="21"/>
+        </w:rPr>
+        <w:t xml:space="preserve"> acceder a las propiedades y </w:t>
+      </w:r>
+      <w:proofErr w:type="spellStart"/>
+      <w:r>
+        <w:rPr>
+          <w:rFonts w:ascii="Calibri" w:hAnsi="Calibri"/>
+          <w:i/>
+          <w:color w:val="000000"/>
+          <w:sz w:val="21"/>
+        </w:rPr>
+        <w:t>metodos</w:t>
+      </w:r>
+      <w:proofErr w:type="spellEnd"/>
+      <w:r>
+        <w:rPr>
+          <w:rFonts w:ascii="Calibri" w:hAnsi="Calibri"/>
+          <w:i/>
+          <w:color w:val="000000"/>
+          <w:sz w:val="21"/>
+        </w:rPr>
+        <w:t xml:space="preserve"> desde cualquier lugar, desde clases que la heredan y desde otras clases</w:t>
+      </w:r>
+    </w:p>
+    <w:p>
+      <w:pPr>
         <w:numPr>
           <w:ilvl w:val="0"/>
           <w:numId w:val="2"/>
         </w:numPr>
-        <w:spacing w:lineRule="atLeast" w:line="375"/>
+        <w:spacing w:line="375" w:lineRule="atLeast"/>
         <w:rPr>
           <w:rFonts w:ascii="Calibri" w:hAnsi="Calibri"/>
-          <w:b w:val="false"/>
           <w:i/>
           <w:color w:val="000000"/>
           <w:sz w:val="21"/>
         </w:rPr>
       </w:pPr>
+      <w:proofErr w:type="spellStart"/>
       <w:r>
         <w:rPr>
           <w:rFonts w:ascii="Calibri" w:hAnsi="Calibri"/>
-          <w:b w:val="false"/>
           <w:i/>
           <w:color w:val="000000"/>
           <w:sz w:val="21"/>
         </w:rPr>
-        <w:t>protected se puede acceder a las propiedades y metodos desde la clase que lo define o desde cualquier otra clase que la herede</w:t>
-      </w:r>
-    </w:p>
-    <w:p>
-      <w:pPr>
-        <w:pStyle w:val="Normal"/>
+        <w:t>protected</w:t>
+      </w:r>
+      <w:proofErr w:type="spellEnd"/>
+      <w:r>
+        <w:rPr>
+          <w:rFonts w:ascii="Calibri" w:hAnsi="Calibri"/>
+          <w:i/>
+          <w:color w:val="000000"/>
+          <w:sz w:val="21"/>
+        </w:rPr>
+        <w:t xml:space="preserve"> se puede acceder a las propiedades y </w:t>
+      </w:r>
+      <w:proofErr w:type="spellStart"/>
+      <w:r>
+        <w:rPr>
+          <w:rFonts w:ascii="Calibri" w:hAnsi="Calibri"/>
+          <w:i/>
+          <w:color w:val="000000"/>
+          <w:sz w:val="21"/>
+        </w:rPr>
+        <w:t>metodos</w:t>
+      </w:r>
+      <w:proofErr w:type="spellEnd"/>
+      <w:r>
+        <w:rPr>
+          <w:rFonts w:ascii="Calibri" w:hAnsi="Calibri"/>
+          <w:i/>
+          <w:color w:val="000000"/>
+          <w:sz w:val="21"/>
+        </w:rPr>
+        <w:t xml:space="preserve"> desde la clase que lo define o desde cualquier otra clase que la herede</w:t>
+      </w:r>
+    </w:p>
+    <w:p>
+      <w:pPr>
         <w:numPr>
           <w:ilvl w:val="0"/>
           <w:numId w:val="2"/>
         </w:numPr>
-        <w:spacing w:lineRule="atLeast" w:line="375"/>
+        <w:spacing w:line="375" w:lineRule="atLeast"/>
         <w:rPr>
           <w:rFonts w:ascii="Calibri" w:hAnsi="Calibri"/>
-          <w:b w:val="false"/>
           <w:i/>
           <w:color w:val="000000"/>
           <w:sz w:val="21"/>
         </w:rPr>
       </w:pPr>
+      <w:proofErr w:type="spellStart"/>
       <w:r>
         <w:rPr>
           <w:rFonts w:ascii="Calibri" w:hAnsi="Calibri"/>
-          <w:b w:val="false"/>
           <w:i/>
           <w:color w:val="000000"/>
           <w:sz w:val="21"/>
         </w:rPr>
-        <w:t>private los atributos y metodos solamente son accesibles desde la clase que las define</w:t>
-      </w:r>
-    </w:p>
-    <w:p>
-      <w:pPr>
-        <w:pStyle w:val="Normal"/>
-        <w:rPr>
-          <w:color w:val="000000"/>
-        </w:rPr>
-      </w:pPr>
-      <w:r>
-        <w:rPr>
-          <w:color w:val="000000"/>
-        </w:rPr>
-      </w:r>
-    </w:p>
-    <w:p>
-      <w:pPr>
-        <w:pStyle w:val="Normal"/>
+        <w:t>private</w:t>
+      </w:r>
+      <w:proofErr w:type="spellEnd"/>
+      <w:r>
+        <w:rPr>
+          <w:rFonts w:ascii="Calibri" w:hAnsi="Calibri"/>
+          <w:i/>
+          <w:color w:val="000000"/>
+          <w:sz w:val="21"/>
+        </w:rPr>
+        <w:t xml:space="preserve"> los atributos y </w:t>
+      </w:r>
+      <w:proofErr w:type="spellStart"/>
+      <w:r>
+        <w:rPr>
+          <w:rFonts w:ascii="Calibri" w:hAnsi="Calibri"/>
+          <w:i/>
+          <w:color w:val="000000"/>
+          <w:sz w:val="21"/>
+        </w:rPr>
+        <w:t>metodos</w:t>
+      </w:r>
+      <w:proofErr w:type="spellEnd"/>
+      <w:r>
+        <w:rPr>
+          <w:rFonts w:ascii="Calibri" w:hAnsi="Calibri"/>
+          <w:i/>
+          <w:color w:val="000000"/>
+          <w:sz w:val="21"/>
+        </w:rPr>
+        <w:t xml:space="preserve"> solamente son accesibles desde la clase que las define</w:t>
+      </w:r>
+    </w:p>
+    <w:p>
+      <w:pPr>
+        <w:rPr>
+          <w:color w:val="000000"/>
+        </w:rPr>
+      </w:pPr>
+    </w:p>
+    <w:p>
+      <w:pPr>
         <w:rPr>
           <w:color w:val="000000"/>
         </w:rPr>
@@ -479,85 +542,516 @@
     </w:p>
     <w:p>
       <w:pPr>
-        <w:pStyle w:val="Normal"/>
-        <w:rPr>
-          <w:color w:val="000000"/>
-        </w:rPr>
-      </w:pPr>
-      <w:r>
-        <w:rPr>
-          <w:color w:val="000000"/>
-        </w:rPr>
-        <w:tab/>
-      </w:r>
-      <w:r>
+        <w:pStyle w:val="Ttulo1"/>
+      </w:pPr>
+      <w:proofErr w:type="spellStart"/>
+      <w:r>
+        <w:t>Metodo</w:t>
+      </w:r>
+      <w:proofErr w:type="spellEnd"/>
+      <w:r>
+        <w:t xml:space="preserve"> Constructor</w:t>
+      </w:r>
+    </w:p>
+    <w:p>
+      <w:pPr>
         <w:rPr>
           <w:b/>
           <w:bCs/>
-          <w:color w:val="000000"/>
-        </w:rPr>
-        <w:t>Metodo Constructor</w:t>
-      </w:r>
-    </w:p>
-    <w:p>
-      <w:pPr>
-        <w:pStyle w:val="Normal"/>
-        <w:rPr>
-          <w:b/>
+        </w:rPr>
+      </w:pPr>
+    </w:p>
+    <w:p>
+      <w:proofErr w:type="spellStart"/>
+      <w:r>
+        <w:rPr>
+          <w:color w:val="000000"/>
+        </w:rPr>
+        <w:lastRenderedPageBreak/>
+        <w:t>Metodo</w:t>
+      </w:r>
+      <w:proofErr w:type="spellEnd"/>
+      <w:r>
+        <w:rPr>
+          <w:color w:val="000000"/>
+        </w:rPr>
+        <w:t xml:space="preserve"> especial dentro de una clase y se suele usar para darle un valor inicial a los atributos o propiedades del objeto al crearlo. Es el primer </w:t>
+      </w:r>
+      <w:proofErr w:type="spellStart"/>
+      <w:r>
+        <w:rPr>
+          <w:color w:val="000000"/>
+        </w:rPr>
+        <w:t>metodo</w:t>
+      </w:r>
+      <w:proofErr w:type="spellEnd"/>
+      <w:r>
+        <w:rPr>
+          <w:color w:val="000000"/>
+        </w:rPr>
+        <w:t xml:space="preserve"> que se ejecuta al crear el objeto y se llama </w:t>
+      </w:r>
+      <w:proofErr w:type="spellStart"/>
+      <w:r>
+        <w:rPr>
+          <w:color w:val="000000"/>
+        </w:rPr>
+        <w:t>automaticamente</w:t>
+      </w:r>
+      <w:proofErr w:type="spellEnd"/>
+      <w:r>
+        <w:rPr>
+          <w:color w:val="000000"/>
+        </w:rPr>
+        <w:t xml:space="preserve"> nada mas crearlo. Este </w:t>
+      </w:r>
+      <w:proofErr w:type="spellStart"/>
+      <w:r>
+        <w:rPr>
+          <w:color w:val="000000"/>
+        </w:rPr>
+        <w:t>metodo</w:t>
+      </w:r>
+      <w:proofErr w:type="spellEnd"/>
+      <w:r>
+        <w:rPr>
+          <w:color w:val="000000"/>
+        </w:rPr>
+        <w:t xml:space="preserve"> puede recibir </w:t>
+      </w:r>
+      <w:proofErr w:type="spellStart"/>
+      <w:r>
+        <w:rPr>
+          <w:color w:val="000000"/>
+        </w:rPr>
+        <w:t>parametros</w:t>
+      </w:r>
+      <w:proofErr w:type="spellEnd"/>
+      <w:r>
+        <w:rPr>
+          <w:color w:val="000000"/>
+        </w:rPr>
+        <w:t xml:space="preserve"> como cualquier otro </w:t>
+      </w:r>
+      <w:proofErr w:type="spellStart"/>
+      <w:r>
+        <w:rPr>
+          <w:color w:val="000000"/>
+        </w:rPr>
+        <w:t>metodo</w:t>
+      </w:r>
+      <w:proofErr w:type="spellEnd"/>
+      <w:r>
+        <w:rPr>
+          <w:color w:val="000000"/>
+        </w:rPr>
+        <w:t xml:space="preserve">. Y para </w:t>
+      </w:r>
+      <w:proofErr w:type="spellStart"/>
+      <w:r>
+        <w:rPr>
+          <w:color w:val="000000"/>
+        </w:rPr>
+        <w:t>paserselo</w:t>
+      </w:r>
+      <w:proofErr w:type="spellEnd"/>
+      <w:r>
+        <w:rPr>
+          <w:color w:val="000000"/>
+        </w:rPr>
+        <w:t xml:space="preserve"> tenemos que pasar los </w:t>
+      </w:r>
+      <w:proofErr w:type="spellStart"/>
+      <w:r>
+        <w:rPr>
+          <w:color w:val="000000"/>
+        </w:rPr>
+        <w:t>parametros</w:t>
+      </w:r>
+      <w:proofErr w:type="spellEnd"/>
+      <w:r>
+        <w:rPr>
+          <w:color w:val="000000"/>
+        </w:rPr>
+        <w:t xml:space="preserve"> al objeto en si cuando lo instanciamos. Nunca devuelve </w:t>
+      </w:r>
+      <w:proofErr w:type="spellStart"/>
+      <w:r>
+        <w:rPr>
+          <w:color w:val="000000"/>
+        </w:rPr>
+        <w:t>ningun</w:t>
+      </w:r>
+      <w:proofErr w:type="spellEnd"/>
+      <w:r>
+        <w:rPr>
+          <w:color w:val="000000"/>
+        </w:rPr>
+        <w:t xml:space="preserve"> dato.</w:t>
+      </w:r>
+    </w:p>
+    <w:p>
+      <w:pPr>
+        <w:rPr>
+          <w:color w:val="000000"/>
+        </w:rPr>
+      </w:pPr>
+    </w:p>
+    <w:p>
+      <w:pPr>
+        <w:pStyle w:val="Ttulo1"/>
+      </w:pPr>
+      <w:proofErr w:type="spellStart"/>
+      <w:r>
+        <w:t>Exports</w:t>
+      </w:r>
+      <w:proofErr w:type="spellEnd"/>
+      <w:r>
+        <w:t xml:space="preserve"> e </w:t>
+      </w:r>
+      <w:proofErr w:type="spellStart"/>
+      <w:r>
+        <w:t>Imports</w:t>
+      </w:r>
+      <w:proofErr w:type="spellEnd"/>
+    </w:p>
+    <w:p>
+      <w:pPr>
+        <w:rPr>
           <w:b/>
           <w:bCs/>
-        </w:rPr>
-      </w:pPr>
-      <w:r>
-        <w:rPr>
-          <w:color w:val="000000"/>
-        </w:rPr>
-      </w:r>
-    </w:p>
-    <w:p>
-      <w:pPr>
-        <w:pStyle w:val="Normal"/>
-        <w:rPr/>
-      </w:pPr>
-      <w:r>
-        <w:rPr>
-          <w:b w:val="false"/>
-          <w:bCs w:val="false"/>
-          <w:color w:val="000000"/>
-        </w:rPr>
-        <w:t>Metodo especial dentro de una clase y se suele usar para darle un valor inicial a los atributos o propiedades del objeto al crearlo. Es el primer metodo que se ejecuta al crear el objeto y se llama automaticamente nada mas crearlo. Este metodo puede recibir parametros como cualquier otro metodo. Y para paserselo tenemos que pasar los parametros al objeto en si cuando lo instanciamos. Nunca devuelve ningun dato.</w:t>
-      </w:r>
-    </w:p>
-    <w:p>
-      <w:pPr>
-        <w:pStyle w:val="Normal"/>
-        <w:rPr>
-          <w:b w:val="false"/>
-          <w:b w:val="false"/>
-          <w:bCs w:val="false"/>
-          <w:color w:val="000000"/>
-        </w:rPr>
-      </w:pPr>
-      <w:r>
-        <w:rPr/>
-      </w:r>
+          <w:color w:val="000000"/>
+        </w:rPr>
+      </w:pPr>
+    </w:p>
+    <w:p>
+      <w:pPr>
+        <w:rPr>
+          <w:color w:val="000000"/>
+        </w:rPr>
+      </w:pPr>
+      <w:r>
+        <w:rPr>
+          <w:noProof/>
+          <w:color w:val="000000"/>
+        </w:rPr>
+        <w:drawing>
+          <wp:inline distT="0" distB="0" distL="0" distR="0">
+            <wp:extent cx="3691467" cy="3284855"/>
+            <wp:effectExtent l="0" t="0" r="0" b="4445"/>
+            <wp:docPr id="2" name="Imagen 2"/>
+            <wp:cNvGraphicFramePr>
+              <a:graphicFrameLocks xmlns:a="http://schemas.openxmlformats.org/drawingml/2006/main" noChangeAspect="1"/>
+            </wp:cNvGraphicFramePr>
+            <a:graphic xmlns:a="http://schemas.openxmlformats.org/drawingml/2006/main">
+              <a:graphicData uri="http://schemas.openxmlformats.org/drawingml/2006/picture">
+                <pic:pic xmlns:pic="http://schemas.openxmlformats.org/drawingml/2006/picture">
+                  <pic:nvPicPr>
+                    <pic:cNvPr id="2" name="Imagen 2"/>
+                    <pic:cNvPicPr/>
+                  </pic:nvPicPr>
+                  <pic:blipFill>
+                    <a:blip r:embed="rId6">
+                      <a:extLst>
+                        <a:ext uri="{28A0092B-C50C-407E-A947-70E740481C1C}">
+                          <a14:useLocalDpi xmlns:a14="http://schemas.microsoft.com/office/drawing/2010/main" val="0"/>
+                        </a:ext>
+                      </a:extLst>
+                    </a:blip>
+                    <a:stretch>
+                      <a:fillRect/>
+                    </a:stretch>
+                  </pic:blipFill>
+                  <pic:spPr>
+                    <a:xfrm>
+                      <a:off x="0" y="0"/>
+                      <a:ext cx="3696496" cy="3289330"/>
+                    </a:xfrm>
+                    <a:prstGeom prst="rect">
+                      <a:avLst/>
+                    </a:prstGeom>
+                  </pic:spPr>
+                </pic:pic>
+              </a:graphicData>
+            </a:graphic>
+          </wp:inline>
+        </w:drawing>
+      </w:r>
+    </w:p>
+    <w:p>
+      <w:pPr>
+        <w:rPr>
+          <w:color w:val="000000"/>
+        </w:rPr>
+      </w:pPr>
+      <w:r>
+        <w:rPr>
+          <w:noProof/>
+          <w:color w:val="000000"/>
+        </w:rPr>
+        <w:lastRenderedPageBreak/>
+        <w:drawing>
+          <wp:inline distT="0" distB="0" distL="0" distR="0">
+            <wp:extent cx="3522134" cy="3902710"/>
+            <wp:effectExtent l="0" t="0" r="0" b="0"/>
+            <wp:docPr id="3" name="Imagen 3"/>
+            <wp:cNvGraphicFramePr>
+              <a:graphicFrameLocks xmlns:a="http://schemas.openxmlformats.org/drawingml/2006/main" noChangeAspect="1"/>
+            </wp:cNvGraphicFramePr>
+            <a:graphic xmlns:a="http://schemas.openxmlformats.org/drawingml/2006/main">
+              <a:graphicData uri="http://schemas.openxmlformats.org/drawingml/2006/picture">
+                <pic:pic xmlns:pic="http://schemas.openxmlformats.org/drawingml/2006/picture">
+                  <pic:nvPicPr>
+                    <pic:cNvPr id="3" name="Imagen 3"/>
+                    <pic:cNvPicPr/>
+                  </pic:nvPicPr>
+                  <pic:blipFill>
+                    <a:blip r:embed="rId7">
+                      <a:extLst>
+                        <a:ext uri="{28A0092B-C50C-407E-A947-70E740481C1C}">
+                          <a14:useLocalDpi xmlns:a14="http://schemas.microsoft.com/office/drawing/2010/main" val="0"/>
+                        </a:ext>
+                      </a:extLst>
+                    </a:blip>
+                    <a:stretch>
+                      <a:fillRect/>
+                    </a:stretch>
+                  </pic:blipFill>
+                  <pic:spPr>
+                    <a:xfrm>
+                      <a:off x="0" y="0"/>
+                      <a:ext cx="3532962" cy="3914708"/>
+                    </a:xfrm>
+                    <a:prstGeom prst="rect">
+                      <a:avLst/>
+                    </a:prstGeom>
+                  </pic:spPr>
+                </pic:pic>
+              </a:graphicData>
+            </a:graphic>
+          </wp:inline>
+        </w:drawing>
+      </w:r>
+    </w:p>
+    <w:p>
+      <w:pPr>
+        <w:pStyle w:val="Ttulo1"/>
+      </w:pPr>
+      <w:r>
+        <w:t>Interfaces</w:t>
+      </w:r>
+    </w:p>
+    <w:p>
+      <w:pPr>
+        <w:rPr>
+          <w:b/>
+          <w:bCs/>
+          <w:color w:val="000000"/>
+        </w:rPr>
+      </w:pPr>
+    </w:p>
+    <w:p>
+      <w:pPr>
+        <w:rPr>
+          <w:color w:val="000000"/>
+        </w:rPr>
+      </w:pPr>
+      <w:r>
+        <w:rPr>
+          <w:color w:val="000000"/>
+        </w:rPr>
+        <w:t xml:space="preserve">Es un contrato en el que definimos que </w:t>
+      </w:r>
+      <w:r>
+        <w:rPr>
+          <w:color w:val="000000"/>
+        </w:rPr>
+        <w:t>métodos</w:t>
+      </w:r>
+      <w:r>
+        <w:rPr>
+          <w:color w:val="000000"/>
+        </w:rPr>
+        <w:t xml:space="preserve"> y propiedades obligatorios va a tener una clase. Podemos definir interfaces y podemos aplicárselas a las clases que queramos</w:t>
+      </w:r>
+      <w:r>
+        <w:rPr>
+          <w:color w:val="000000"/>
+        </w:rPr>
+        <w:t xml:space="preserve"> y esas clases deben de cumplir ese contrato de la interfaz y tienen que existir los métodos y propiedades que existan en esa interfaz. Se suelen utilizar cuando necesitamos que un software sea muy robusto y que halla mucha rigurosidad a la hora de definir las clases.</w:t>
+      </w:r>
+    </w:p>
+    <w:p>
+      <w:pPr>
+        <w:rPr>
+          <w:color w:val="000000"/>
+        </w:rPr>
+      </w:pPr>
+    </w:p>
+    <w:p>
+      <w:pPr>
+        <w:jc w:val="center"/>
+        <w:rPr>
+          <w:color w:val="000000"/>
+        </w:rPr>
+      </w:pPr>
+      <w:r>
+        <w:rPr>
+          <w:noProof/>
+          <w:color w:val="000000"/>
+        </w:rPr>
+        <w:lastRenderedPageBreak/>
+        <w:drawing>
+          <wp:inline distT="0" distB="0" distL="0" distR="0">
+            <wp:extent cx="2827867" cy="3048000"/>
+            <wp:effectExtent l="0" t="0" r="0" b="0"/>
+            <wp:docPr id="4" name="Imagen 4"/>
+            <wp:cNvGraphicFramePr>
+              <a:graphicFrameLocks xmlns:a="http://schemas.openxmlformats.org/drawingml/2006/main" noChangeAspect="1"/>
+            </wp:cNvGraphicFramePr>
+            <a:graphic xmlns:a="http://schemas.openxmlformats.org/drawingml/2006/main">
+              <a:graphicData uri="http://schemas.openxmlformats.org/drawingml/2006/picture">
+                <pic:pic xmlns:pic="http://schemas.openxmlformats.org/drawingml/2006/picture">
+                  <pic:nvPicPr>
+                    <pic:cNvPr id="4" name="Imagen 4"/>
+                    <pic:cNvPicPr/>
+                  </pic:nvPicPr>
+                  <pic:blipFill>
+                    <a:blip r:embed="rId8">
+                      <a:extLst>
+                        <a:ext uri="{28A0092B-C50C-407E-A947-70E740481C1C}">
+                          <a14:useLocalDpi xmlns:a14="http://schemas.microsoft.com/office/drawing/2010/main" val="0"/>
+                        </a:ext>
+                      </a:extLst>
+                    </a:blip>
+                    <a:stretch>
+                      <a:fillRect/>
+                    </a:stretch>
+                  </pic:blipFill>
+                  <pic:spPr>
+                    <a:xfrm>
+                      <a:off x="0" y="0"/>
+                      <a:ext cx="2835581" cy="3056314"/>
+                    </a:xfrm>
+                    <a:prstGeom prst="rect">
+                      <a:avLst/>
+                    </a:prstGeom>
+                  </pic:spPr>
+                </pic:pic>
+              </a:graphicData>
+            </a:graphic>
+          </wp:inline>
+        </w:drawing>
+      </w:r>
+    </w:p>
+    <w:p>
+      <w:pPr>
+        <w:pStyle w:val="Ttulo1"/>
+      </w:pPr>
+      <w:r>
+        <w:t>Herencia</w:t>
+      </w:r>
+    </w:p>
+    <w:p>
+      <w:pPr>
+        <w:rPr>
+          <w:color w:val="000000"/>
+        </w:rPr>
+      </w:pPr>
+    </w:p>
+    <w:p>
+      <w:pPr>
+        <w:rPr>
+          <w:color w:val="000000"/>
+        </w:rPr>
+      </w:pPr>
+      <w:r>
+        <w:rPr>
+          <w:color w:val="000000"/>
+        </w:rPr>
+        <w:t xml:space="preserve">Mecanismo muy básico en el cual una clase hija puede heredar las características de una clase padre. </w:t>
+      </w:r>
+    </w:p>
+    <w:p>
+      <w:pPr>
+        <w:rPr>
+          <w:color w:val="000000"/>
+        </w:rPr>
+      </w:pPr>
+    </w:p>
+    <w:p>
+      <w:pPr>
+        <w:pStyle w:val="Ttulo1"/>
+      </w:pPr>
+      <w:r>
+        <w:t>Decoradores</w:t>
+      </w:r>
+    </w:p>
+    <w:p>
+      <w:pPr>
+        <w:rPr>
+          <w:lang w:val="en-US"/>
+        </w:rPr>
+      </w:pPr>
+      <w:r>
+        <w:t xml:space="preserve">Un decorador es un patrón de </w:t>
+      </w:r>
+      <w:proofErr w:type="spellStart"/>
+      <w:r>
+        <w:t>dise</w:t>
+      </w:r>
+      <w:r>
+        <w:rPr>
+          <w:lang w:val="es-ES"/>
+        </w:rPr>
+        <w:t>ño</w:t>
+      </w:r>
+      <w:proofErr w:type="spellEnd"/>
+      <w:r>
+        <w:rPr>
+          <w:lang w:val="es-ES"/>
+        </w:rPr>
+        <w:t xml:space="preserve"> que nos permite mediante unos </w:t>
+      </w:r>
+      <w:proofErr w:type="spellStart"/>
+      <w:r>
+        <w:rPr>
+          <w:lang w:val="es-ES"/>
+        </w:rPr>
+        <w:t>metadados</w:t>
+      </w:r>
+      <w:proofErr w:type="spellEnd"/>
+      <w:r>
+        <w:rPr>
+          <w:lang w:val="es-ES"/>
+        </w:rPr>
+        <w:t xml:space="preserve"> que nosotros le definimos a una clase, hacer una copia de esa misma clase y modificarla para que haga una cosa u otra en función de los parámetros que se le pasen.</w:t>
+      </w:r>
+    </w:p>
+    <w:p>
+      <w:pPr>
+        <w:rPr>
+          <w:color w:val="000000"/>
+        </w:rPr>
+      </w:pPr>
     </w:p>
     <w:sectPr>
-      <w:type w:val="nextPage"/>
       <w:pgSz w:w="12240" w:h="15840"/>
-      <w:pgMar w:left="1701" w:right="1701" w:header="0" w:top="1417" w:footer="0" w:bottom="1417" w:gutter="0"/>
-      <w:pgNumType w:fmt="decimal"/>
-      <w:formProt w:val="false"/>
-      <w:textDirection w:val="lrTb"/>
-      <w:docGrid w:type="default" w:linePitch="360" w:charSpace="0"/>
+      <w:pgMar w:top="1417" w:right="1701" w:bottom="1417" w:left="1701" w:header="0" w:footer="0" w:gutter="0"/>
+      <w:cols w:space="720"/>
+      <w:formProt w:val="0"/>
+      <w:docGrid w:linePitch="360"/>
     </w:sectPr>
   </w:body>
 </w:document>
 </file>
 
 <file path=word/numbering.xml><?xml version="1.0" encoding="utf-8"?>
-<w:numbering xmlns:w="http://schemas.openxmlformats.org/wordprocessingml/2006/main" xmlns:o="urn:schemas-microsoft-com:office:office" xmlns:r="http://schemas.openxmlformats.org/officeDocument/2006/relationships" xmlns:v="urn:schemas-microsoft-com:vml">
-  <w:abstractNum w:abstractNumId="1">
+<w:numbering xmlns:wpc="http://schemas.microsoft.com/office/word/2010/wordprocessingCanvas" xmlns:cx="http://schemas.microsoft.com/office/drawing/2014/chartex" xmlns:cx1="http://schemas.microsoft.com/office/drawing/2015/9/8/chartex" xmlns:cx2="http://schemas.microsoft.com/office/drawing/2015/10/21/chartex" xmlns:cx3="http://schemas.microsoft.com/office/drawing/2016/5/9/chartex" xmlns:cx4="http://schemas.microsoft.com/office/drawing/2016/5/10/chartex" xmlns:cx5="http://schemas.microsoft.com/office/drawing/2016/5/11/chartex" xmlns:cx6="http://schemas.microsoft.com/office/drawing/2016/5/12/chartex" xmlns:cx7="http://schemas.microsoft.com/office/drawing/2016/5/13/chartex" xmlns:cx8="http://schemas.microsoft.com/office/drawing/2016/5/14/chartex" xmlns:mc="http://schemas.openxmlformats.org/markup-compatibility/2006" xmlns:aink="http://schemas.microsoft.com/office/drawing/2016/ink" xmlns:am3d="http://schemas.microsoft.com/office/drawing/2017/model3d" xmlns:o="urn:schemas-microsoft-com:office:office" xmlns:r="http://schemas.openxmlformats.org/officeDocument/2006/relationships" xmlns:m="http://schemas.openxmlformats.org/officeDocument/2006/math" xmlns:v="urn:schemas-microsoft-com:vml" xmlns:wp14="http://schemas.microsoft.com/office/word/2010/wordprocessingDrawing" xmlns:wp="http://schemas.openxmlformats.org/drawingml/2006/wordprocessingDrawing" xmlns:w10="urn:schemas-microsoft-com:office:word" xmlns:w="http://schemas.openxmlformats.org/wordprocessingml/2006/main" xmlns:w14="http://schemas.microsoft.com/office/word/2010/wordml" xmlns:w15="http://schemas.microsoft.com/office/word/2012/wordml" xmlns:w16cex="http://schemas.microsoft.com/office/word/2018/wordml/cex" xmlns:w16cid="http://schemas.microsoft.com/office/word/2016/wordml/cid" xmlns:w16="http://schemas.microsoft.com/office/word/2018/wordml" xmlns:w16se="http://schemas.microsoft.com/office/word/2015/wordml/symex" xmlns:wpg="http://schemas.microsoft.com/office/word/2010/wordprocessingGroup" xmlns:wpi="http://schemas.microsoft.com/office/word/2010/wordprocessingInk" xmlns:wne="http://schemas.microsoft.com/office/word/2006/wordml" xmlns:wps="http://schemas.microsoft.com/office/word/2010/wordprocessingShape" mc:Ignorable="w14 w15 w16se w16cid w16 w16cex wp14">
+  <w:abstractNum w:abstractNumId="0" w15:restartNumberingAfterBreak="0">
+    <w:nsid w:val="44C7446C"/>
+    <w:multiLevelType w:val="multilevel"/>
+    <w:tmpl w:val="2864EF4A"/>
     <w:lvl w:ilvl="0">
       <w:start w:val="1"/>
       <w:numFmt w:val="none"/>
@@ -565,7 +1059,7 @@
       <w:lvlText w:val=""/>
       <w:lvlJc w:val="left"/>
       <w:pPr>
-        <w:ind w:left="0" w:hanging="0"/>
+        <w:ind w:left="0" w:firstLine="0"/>
       </w:pPr>
     </w:lvl>
     <w:lvl w:ilvl="1">
@@ -575,7 +1069,7 @@
       <w:lvlText w:val=""/>
       <w:lvlJc w:val="left"/>
       <w:pPr>
-        <w:ind w:left="0" w:hanging="0"/>
+        <w:ind w:left="0" w:firstLine="0"/>
       </w:pPr>
     </w:lvl>
     <w:lvl w:ilvl="2">
@@ -585,7 +1079,7 @@
       <w:lvlText w:val=""/>
       <w:lvlJc w:val="left"/>
       <w:pPr>
-        <w:ind w:left="0" w:hanging="0"/>
+        <w:ind w:left="0" w:firstLine="0"/>
       </w:pPr>
     </w:lvl>
     <w:lvl w:ilvl="3">
@@ -595,7 +1089,7 @@
       <w:lvlText w:val=""/>
       <w:lvlJc w:val="left"/>
       <w:pPr>
-        <w:ind w:left="0" w:hanging="0"/>
+        <w:ind w:left="0" w:firstLine="0"/>
       </w:pPr>
     </w:lvl>
     <w:lvl w:ilvl="4">
@@ -605,7 +1099,7 @@
       <w:lvlText w:val=""/>
       <w:lvlJc w:val="left"/>
       <w:pPr>
-        <w:ind w:left="0" w:hanging="0"/>
+        <w:ind w:left="0" w:firstLine="0"/>
       </w:pPr>
     </w:lvl>
     <w:lvl w:ilvl="5">
@@ -615,7 +1109,7 @@
       <w:lvlText w:val=""/>
       <w:lvlJc w:val="left"/>
       <w:pPr>
-        <w:ind w:left="0" w:hanging="0"/>
+        <w:ind w:left="0" w:firstLine="0"/>
       </w:pPr>
     </w:lvl>
     <w:lvl w:ilvl="6">
@@ -625,7 +1119,7 @@
       <w:lvlText w:val=""/>
       <w:lvlJc w:val="left"/>
       <w:pPr>
-        <w:ind w:left="0" w:hanging="0"/>
+        <w:ind w:left="0" w:firstLine="0"/>
       </w:pPr>
     </w:lvl>
     <w:lvl w:ilvl="7">
@@ -635,7 +1129,7 @@
       <w:lvlText w:val=""/>
       <w:lvlJc w:val="left"/>
       <w:pPr>
-        <w:ind w:left="0" w:hanging="0"/>
+        <w:ind w:left="0" w:firstLine="0"/>
       </w:pPr>
     </w:lvl>
     <w:lvl w:ilvl="8">
@@ -645,11 +1139,14 @@
       <w:lvlText w:val=""/>
       <w:lvlJc w:val="left"/>
       <w:pPr>
-        <w:ind w:left="0" w:hanging="0"/>
+        <w:ind w:left="0" w:firstLine="0"/>
       </w:pPr>
     </w:lvl>
   </w:abstractNum>
-  <w:abstractNum w:abstractNumId="2">
+  <w:abstractNum w:abstractNumId="1" w15:restartNumberingAfterBreak="0">
+    <w:nsid w:val="474321F1"/>
+    <w:multiLevelType w:val="multilevel"/>
+    <w:tmpl w:val="C37ABF04"/>
     <w:lvl w:ilvl="0">
       <w:start w:val="1"/>
       <w:numFmt w:val="bullet"/>
@@ -662,8 +1159,7 @@
         <w:ind w:left="720" w:hanging="360"/>
       </w:pPr>
       <w:rPr>
-        <w:rFonts w:ascii="Symbol" w:hAnsi="Symbol" w:cs="Symbol" w:hint="default"/>
-        <w:rFonts w:cs="OpenSymbol"/>
+        <w:rFonts w:ascii="Symbol" w:hAnsi="Symbol" w:cs="OpenSymbol" w:hint="default"/>
       </w:rPr>
     </w:lvl>
     <w:lvl w:ilvl="1">
@@ -679,7 +1175,6 @@
       </w:pPr>
       <w:rPr>
         <w:rFonts w:ascii="OpenSymbol" w:hAnsi="OpenSymbol" w:cs="OpenSymbol" w:hint="default"/>
-        <w:rFonts w:cs="OpenSymbol"/>
       </w:rPr>
     </w:lvl>
     <w:lvl w:ilvl="2">
@@ -695,7 +1190,6 @@
       </w:pPr>
       <w:rPr>
         <w:rFonts w:ascii="OpenSymbol" w:hAnsi="OpenSymbol" w:cs="OpenSymbol" w:hint="default"/>
-        <w:rFonts w:cs="OpenSymbol"/>
       </w:rPr>
     </w:lvl>
     <w:lvl w:ilvl="3">
@@ -710,8 +1204,7 @@
         <w:ind w:left="1800" w:hanging="360"/>
       </w:pPr>
       <w:rPr>
-        <w:rFonts w:ascii="Symbol" w:hAnsi="Symbol" w:cs="Symbol" w:hint="default"/>
-        <w:rFonts w:cs="OpenSymbol"/>
+        <w:rFonts w:ascii="Symbol" w:hAnsi="Symbol" w:cs="OpenSymbol" w:hint="default"/>
       </w:rPr>
     </w:lvl>
     <w:lvl w:ilvl="4">
@@ -727,7 +1220,6 @@
       </w:pPr>
       <w:rPr>
         <w:rFonts w:ascii="OpenSymbol" w:hAnsi="OpenSymbol" w:cs="OpenSymbol" w:hint="default"/>
-        <w:rFonts w:cs="OpenSymbol"/>
       </w:rPr>
     </w:lvl>
     <w:lvl w:ilvl="5">
@@ -743,7 +1235,6 @@
       </w:pPr>
       <w:rPr>
         <w:rFonts w:ascii="OpenSymbol" w:hAnsi="OpenSymbol" w:cs="OpenSymbol" w:hint="default"/>
-        <w:rFonts w:cs="OpenSymbol"/>
       </w:rPr>
     </w:lvl>
     <w:lvl w:ilvl="6">
@@ -758,8 +1249,7 @@
         <w:ind w:left="2880" w:hanging="360"/>
       </w:pPr>
       <w:rPr>
-        <w:rFonts w:ascii="Symbol" w:hAnsi="Symbol" w:cs="Symbol" w:hint="default"/>
-        <w:rFonts w:cs="OpenSymbol"/>
+        <w:rFonts w:ascii="Symbol" w:hAnsi="Symbol" w:cs="OpenSymbol" w:hint="default"/>
       </w:rPr>
     </w:lvl>
     <w:lvl w:ilvl="7">
@@ -775,7 +1265,6 @@
       </w:pPr>
       <w:rPr>
         <w:rFonts w:ascii="OpenSymbol" w:hAnsi="OpenSymbol" w:cs="OpenSymbol" w:hint="default"/>
-        <w:rFonts w:cs="OpenSymbol"/>
       </w:rPr>
     </w:lvl>
     <w:lvl w:ilvl="8">
@@ -791,45 +1280,42 @@
       </w:pPr>
       <w:rPr>
         <w:rFonts w:ascii="OpenSymbol" w:hAnsi="OpenSymbol" w:cs="OpenSymbol" w:hint="default"/>
-        <w:rFonts w:cs="OpenSymbol"/>
       </w:rPr>
     </w:lvl>
   </w:abstractNum>
   <w:num w:numId="1">
-    <w:abstractNumId w:val="1"/>
+    <w:abstractNumId w:val="0"/>
   </w:num>
   <w:num w:numId="2">
-    <w:abstractNumId w:val="2"/>
+    <w:abstractNumId w:val="1"/>
   </w:num>
 </w:numbering>
 </file>
 
 <file path=word/styles.xml><?xml version="1.0" encoding="utf-8"?>
-<w:styles xmlns:w="http://schemas.openxmlformats.org/wordprocessingml/2006/main" xmlns:w14="http://schemas.microsoft.com/office/word/2010/wordml" xmlns:mc="http://schemas.openxmlformats.org/markup-compatibility/2006" mc:Ignorable="w14">
+<w:styles xmlns:mc="http://schemas.openxmlformats.org/markup-compatibility/2006" xmlns:r="http://schemas.openxmlformats.org/officeDocument/2006/relationships" xmlns:w="http://schemas.openxmlformats.org/wordprocessingml/2006/main" xmlns:w14="http://schemas.microsoft.com/office/word/2010/wordml" xmlns:w15="http://schemas.microsoft.com/office/word/2012/wordml" xmlns:w16cex="http://schemas.microsoft.com/office/word/2018/wordml/cex" xmlns:w16cid="http://schemas.microsoft.com/office/word/2016/wordml/cid" xmlns:w16="http://schemas.microsoft.com/office/word/2018/wordml" xmlns:w16se="http://schemas.microsoft.com/office/word/2015/wordml/symex" mc:Ignorable="w14 w15 w16se w16cid w16 w16cex">
   <w:docDefaults>
     <w:rPrDefault>
       <w:rPr>
-        <w:rFonts w:ascii="Calibri" w:hAnsi="Calibri" w:eastAsia="Calibri" w:cs="" w:asciiTheme="minorHAnsi" w:cstheme="minorBidi" w:eastAsiaTheme="minorHAnsi" w:hAnsiTheme="minorHAnsi"/>
+        <w:rFonts w:asciiTheme="minorHAnsi" w:eastAsiaTheme="minorHAnsi" w:hAnsiTheme="minorHAnsi" w:cstheme="minorBidi"/>
         <w:sz w:val="24"/>
         <w:szCs w:val="24"/>
         <w:lang w:val="es-GT" w:eastAsia="en-US" w:bidi="ar-SA"/>
       </w:rPr>
     </w:rPrDefault>
-    <w:pPrDefault>
-      <w:pPr/>
-    </w:pPrDefault>
+    <w:pPrDefault/>
   </w:docDefaults>
   <w:latentStyles w:defLockedState="0" w:defUIPriority="99" w:defSemiHidden="0" w:defUnhideWhenUsed="0" w:defQFormat="0" w:count="376">
     <w:lsdException w:name="Normal" w:uiPriority="0" w:qFormat="1"/>
     <w:lsdException w:name="heading 1" w:uiPriority="9" w:qFormat="1"/>
-    <w:lsdException w:name="heading 2" w:uiPriority="9" w:semiHidden="1" w:unhideWhenUsed="1" w:qFormat="1"/>
-    <w:lsdException w:name="heading 3" w:uiPriority="9" w:semiHidden="1" w:unhideWhenUsed="1" w:qFormat="1"/>
-    <w:lsdException w:name="heading 4" w:uiPriority="9" w:semiHidden="1" w:unhideWhenUsed="1" w:qFormat="1"/>
-    <w:lsdException w:name="heading 5" w:uiPriority="9" w:semiHidden="1" w:unhideWhenUsed="1" w:qFormat="1"/>
-    <w:lsdException w:name="heading 6" w:uiPriority="9" w:semiHidden="1" w:unhideWhenUsed="1" w:qFormat="1"/>
-    <w:lsdException w:name="heading 7" w:uiPriority="9" w:semiHidden="1" w:unhideWhenUsed="1" w:qFormat="1"/>
-    <w:lsdException w:name="heading 8" w:uiPriority="9" w:semiHidden="1" w:unhideWhenUsed="1" w:qFormat="1"/>
-    <w:lsdException w:name="heading 9" w:uiPriority="9" w:semiHidden="1" w:unhideWhenUsed="1" w:qFormat="1"/>
+    <w:lsdException w:name="heading 2" w:semiHidden="1" w:uiPriority="9" w:unhideWhenUsed="1" w:qFormat="1"/>
+    <w:lsdException w:name="heading 3" w:semiHidden="1" w:uiPriority="9" w:unhideWhenUsed="1" w:qFormat="1"/>
+    <w:lsdException w:name="heading 4" w:semiHidden="1" w:uiPriority="9" w:unhideWhenUsed="1" w:qFormat="1"/>
+    <w:lsdException w:name="heading 5" w:semiHidden="1" w:uiPriority="9" w:unhideWhenUsed="1" w:qFormat="1"/>
+    <w:lsdException w:name="heading 6" w:semiHidden="1" w:uiPriority="9" w:unhideWhenUsed="1" w:qFormat="1"/>
+    <w:lsdException w:name="heading 7" w:semiHidden="1" w:uiPriority="9" w:unhideWhenUsed="1" w:qFormat="1"/>
+    <w:lsdException w:name="heading 8" w:semiHidden="1" w:uiPriority="9" w:unhideWhenUsed="1" w:qFormat="1"/>
+    <w:lsdException w:name="heading 9" w:semiHidden="1" w:uiPriority="9" w:unhideWhenUsed="1" w:qFormat="1"/>
     <w:lsdException w:name="index 1" w:semiHidden="1" w:unhideWhenUsed="1"/>
     <w:lsdException w:name="index 2" w:semiHidden="1" w:unhideWhenUsed="1"/>
     <w:lsdException w:name="index 3" w:semiHidden="1" w:unhideWhenUsed="1"/>
@@ -839,22 +1325,22 @@
     <w:lsdException w:name="index 7" w:semiHidden="1" w:unhideWhenUsed="1"/>
     <w:lsdException w:name="index 8" w:semiHidden="1" w:unhideWhenUsed="1"/>
     <w:lsdException w:name="index 9" w:semiHidden="1" w:unhideWhenUsed="1"/>
-    <w:lsdException w:name="toc 1" w:uiPriority="39" w:semiHidden="1" w:unhideWhenUsed="1"/>
-    <w:lsdException w:name="toc 2" w:uiPriority="39" w:semiHidden="1" w:unhideWhenUsed="1"/>
-    <w:lsdException w:name="toc 3" w:uiPriority="39" w:semiHidden="1" w:unhideWhenUsed="1"/>
-    <w:lsdException w:name="toc 4" w:uiPriority="39" w:semiHidden="1" w:unhideWhenUsed="1"/>
-    <w:lsdException w:name="toc 5" w:uiPriority="39" w:semiHidden="1" w:unhideWhenUsed="1"/>
-    <w:lsdException w:name="toc 6" w:uiPriority="39" w:semiHidden="1" w:unhideWhenUsed="1"/>
-    <w:lsdException w:name="toc 7" w:uiPriority="39" w:semiHidden="1" w:unhideWhenUsed="1"/>
-    <w:lsdException w:name="toc 8" w:uiPriority="39" w:semiHidden="1" w:unhideWhenUsed="1"/>
-    <w:lsdException w:name="toc 9" w:uiPriority="39" w:semiHidden="1" w:unhideWhenUsed="1"/>
+    <w:lsdException w:name="toc 1" w:semiHidden="1" w:uiPriority="39" w:unhideWhenUsed="1"/>
+    <w:lsdException w:name="toc 2" w:semiHidden="1" w:uiPriority="39" w:unhideWhenUsed="1"/>
+    <w:lsdException w:name="toc 3" w:semiHidden="1" w:uiPriority="39" w:unhideWhenUsed="1"/>
+    <w:lsdException w:name="toc 4" w:semiHidden="1" w:uiPriority="39" w:unhideWhenUsed="1"/>
+    <w:lsdException w:name="toc 5" w:semiHidden="1" w:uiPriority="39" w:unhideWhenUsed="1"/>
+    <w:lsdException w:name="toc 6" w:semiHidden="1" w:uiPriority="39" w:unhideWhenUsed="1"/>
+    <w:lsdException w:name="toc 7" w:semiHidden="1" w:uiPriority="39" w:unhideWhenUsed="1"/>
+    <w:lsdException w:name="toc 8" w:semiHidden="1" w:uiPriority="39" w:unhideWhenUsed="1"/>
+    <w:lsdException w:name="toc 9" w:semiHidden="1" w:uiPriority="39" w:unhideWhenUsed="1"/>
     <w:lsdException w:name="Normal Indent" w:semiHidden="1" w:unhideWhenUsed="1"/>
     <w:lsdException w:name="footnote text" w:semiHidden="1" w:unhideWhenUsed="1"/>
     <w:lsdException w:name="annotation text" w:semiHidden="1" w:unhideWhenUsed="1"/>
     <w:lsdException w:name="header" w:semiHidden="1" w:unhideWhenUsed="1"/>
     <w:lsdException w:name="footer" w:semiHidden="1" w:unhideWhenUsed="1"/>
     <w:lsdException w:name="index heading" w:semiHidden="1" w:unhideWhenUsed="1"/>
-    <w:lsdException w:name="caption" w:uiPriority="35" w:semiHidden="1" w:unhideWhenUsed="1" w:qFormat="1"/>
+    <w:lsdException w:name="caption" w:semiHidden="1" w:uiPriority="35" w:unhideWhenUsed="1" w:qFormat="1"/>
     <w:lsdException w:name="table of figures" w:semiHidden="1" w:unhideWhenUsed="1"/>
     <w:lsdException w:name="envelope address" w:semiHidden="1" w:unhideWhenUsed="1"/>
     <w:lsdException w:name="envelope return" w:semiHidden="1" w:unhideWhenUsed="1"/>
@@ -885,7 +1371,7 @@
     <w:lsdException w:name="Title" w:uiPriority="10" w:qFormat="1"/>
     <w:lsdException w:name="Closing" w:semiHidden="1" w:unhideWhenUsed="1"/>
     <w:lsdException w:name="Signature" w:semiHidden="1" w:unhideWhenUsed="1"/>
-    <w:lsdException w:name="Default Paragraph Font" w:uiPriority="1" w:semiHidden="1" w:unhideWhenUsed="1"/>
+    <w:lsdException w:name="Default Paragraph Font" w:semiHidden="1" w:uiPriority="1" w:unhideWhenUsed="1"/>
     <w:lsdException w:name="Body Text" w:semiHidden="1" w:unhideWhenUsed="1"/>
     <w:lsdException w:name="Body Text Indent" w:semiHidden="1" w:unhideWhenUsed="1"/>
     <w:lsdException w:name="List Continue" w:semiHidden="1" w:unhideWhenUsed="1"/>
@@ -1085,8 +1571,8 @@
     <w:lsdException w:name="Subtle Reference" w:uiPriority="31" w:qFormat="1"/>
     <w:lsdException w:name="Intense Reference" w:uiPriority="32" w:qFormat="1"/>
     <w:lsdException w:name="Book Title" w:uiPriority="33" w:qFormat="1"/>
-    <w:lsdException w:name="Bibliography" w:uiPriority="37" w:semiHidden="1" w:unhideWhenUsed="1"/>
-    <w:lsdException w:name="TOC Heading" w:uiPriority="39" w:semiHidden="1" w:unhideWhenUsed="1" w:qFormat="1"/>
+    <w:lsdException w:name="Bibliography" w:semiHidden="1" w:uiPriority="37" w:unhideWhenUsed="1"/>
+    <w:lsdException w:name="TOC Heading" w:semiHidden="1" w:uiPriority="39" w:unhideWhenUsed="1" w:qFormat="1"/>
     <w:lsdException w:name="Plain Table 1" w:uiPriority="41"/>
     <w:lsdException w:name="Plain Table 2" w:uiPriority="42"/>
     <w:lsdException w:name="Plain Table 3" w:uiPriority="43"/>
@@ -1197,25 +1683,15 @@
     <w:lsdException w:name="Unresolved Mention" w:semiHidden="1" w:unhideWhenUsed="1"/>
     <w:lsdException w:name="Smart Link" w:semiHidden="1" w:unhideWhenUsed="1"/>
   </w:latentStyles>
-  <w:style w:type="paragraph" w:styleId="Normal" w:default="1">
+  <w:style w:type="paragraph" w:default="1" w:styleId="Normal">
     <w:name w:val="Normal"/>
     <w:qFormat/>
-    <w:pPr>
-      <w:widowControl/>
-      <w:bidi w:val="0"/>
-      <w:jc w:val="left"/>
-    </w:pPr>
     <w:rPr>
-      <w:rFonts w:ascii="Calibri" w:hAnsi="Calibri" w:eastAsia="Calibri" w:cs="" w:asciiTheme="minorHAnsi" w:cstheme="minorBidi" w:eastAsiaTheme="minorHAnsi" w:hAnsiTheme="minorHAnsi"/>
-      <w:color w:val="auto"/>
-      <w:kern w:val="0"/>
-      <w:sz w:val="24"/>
-      <w:szCs w:val="24"/>
-      <w:lang w:val="es-ES_tradnl" w:eastAsia="en-US" w:bidi="ar-SA"/>
+      <w:lang w:val="es-ES_tradnl"/>
     </w:rPr>
   </w:style>
-  <w:style w:type="paragraph" w:styleId="Heading1">
-    <w:name w:val="Heading 1"/>
+  <w:style w:type="paragraph" w:styleId="Ttulo1">
+    <w:name w:val="heading 1"/>
     <w:basedOn w:val="Normal"/>
     <w:next w:val="Normal"/>
     <w:link w:val="Ttulo1Car"/>
@@ -1223,162 +1699,45 @@
     <w:qFormat/>
     <w:rsid w:val="00330426"/>
     <w:pPr>
-      <w:keepNext w:val="true"/>
+      <w:keepNext/>
       <w:keepLines/>
-      <w:spacing w:before="240" w:after="0"/>
+      <w:spacing w:before="240"/>
       <w:outlineLvl w:val="0"/>
     </w:pPr>
     <w:rPr>
-      <w:rFonts w:ascii="Calibri Light" w:hAnsi="Calibri Light" w:eastAsia="" w:cs="" w:asciiTheme="majorHAnsi" w:cstheme="majorBidi" w:eastAsiaTheme="majorEastAsia" w:hAnsiTheme="majorHAnsi"/>
-      <w:color w:val="2F5496" w:themeColor="accent1" w:themeShade="bf"/>
+      <w:rFonts w:asciiTheme="majorHAnsi" w:eastAsiaTheme="majorEastAsia" w:hAnsiTheme="majorHAnsi" w:cstheme="majorBidi"/>
+      <w:color w:val="2F5496" w:themeColor="accent1" w:themeShade="BF"/>
       <w:sz w:val="32"/>
       <w:szCs w:val="32"/>
     </w:rPr>
   </w:style>
-  <w:style w:type="character" w:styleId="DefaultParagraphFont" w:default="1">
+  <w:style w:type="paragraph" w:styleId="Ttulo2">
+    <w:name w:val="heading 2"/>
+    <w:basedOn w:val="Normal"/>
+    <w:next w:val="Normal"/>
+    <w:link w:val="Ttulo2Car"/>
+    <w:uiPriority w:val="9"/>
+    <w:unhideWhenUsed/>
+    <w:qFormat/>
+    <w:rsid w:val="0016495C"/>
+    <w:pPr>
+      <w:keepNext/>
+      <w:keepLines/>
+      <w:spacing w:before="40"/>
+      <w:outlineLvl w:val="1"/>
+    </w:pPr>
+    <w:rPr>
+      <w:rFonts w:asciiTheme="majorHAnsi" w:eastAsiaTheme="majorEastAsia" w:hAnsiTheme="majorHAnsi" w:cstheme="majorBidi"/>
+      <w:color w:val="2F5496" w:themeColor="accent1" w:themeShade="BF"/>
+      <w:sz w:val="26"/>
+      <w:szCs w:val="26"/>
+    </w:rPr>
+  </w:style>
+  <w:style w:type="character" w:default="1" w:styleId="Fuentedeprrafopredeter">
     <w:name w:val="Default Paragraph Font"/>
     <w:uiPriority w:val="1"/>
     <w:semiHidden/>
     <w:unhideWhenUsed/>
-    <w:qFormat/>
-    <w:rPr/>
-  </w:style>
-  <w:style w:type="character" w:styleId="Ttulo1Car" w:customStyle="1">
-    <w:name w:val="Título 1 Car"/>
-    <w:basedOn w:val="DefaultParagraphFont"/>
-    <w:link w:val="Ttulo1"/>
-    <w:uiPriority w:val="9"/>
-    <w:qFormat/>
-    <w:rsid w:val="00330426"/>
-    <w:rPr>
-      <w:rFonts w:ascii="Calibri Light" w:hAnsi="Calibri Light" w:eastAsia="" w:cs="" w:asciiTheme="majorHAnsi" w:cstheme="majorBidi" w:eastAsiaTheme="majorEastAsia" w:hAnsiTheme="majorHAnsi"/>
-      <w:color w:val="2F5496" w:themeColor="accent1" w:themeShade="bf"/>
-      <w:sz w:val="32"/>
-      <w:szCs w:val="32"/>
-      <w:lang w:val="es-ES_tradnl"/>
-    </w:rPr>
-  </w:style>
-  <w:style w:type="character" w:styleId="TtuloCar" w:customStyle="1">
-    <w:name w:val="Título Car"/>
-    <w:basedOn w:val="DefaultParagraphFont"/>
-    <w:link w:val="Ttulo"/>
-    <w:uiPriority w:val="10"/>
-    <w:qFormat/>
-    <w:rsid w:val="00330426"/>
-    <w:rPr>
-      <w:rFonts w:ascii="Calibri Light" w:hAnsi="Calibri Light" w:eastAsia="" w:cs="" w:asciiTheme="majorHAnsi" w:cstheme="majorBidi" w:eastAsiaTheme="majorEastAsia" w:hAnsiTheme="majorHAnsi"/>
-      <w:spacing w:val="-10"/>
-      <w:kern w:val="2"/>
-      <w:sz w:val="56"/>
-      <w:szCs w:val="56"/>
-      <w:lang w:val="es-ES_tradnl"/>
-    </w:rPr>
-  </w:style>
-  <w:style w:type="character" w:styleId="Bullets">
-    <w:name w:val="Bullets"/>
-    <w:qFormat/>
-    <w:rPr>
-      <w:rFonts w:ascii="OpenSymbol" w:hAnsi="OpenSymbol" w:eastAsia="OpenSymbol" w:cs="OpenSymbol"/>
-    </w:rPr>
-  </w:style>
-  <w:style w:type="paragraph" w:styleId="Heading">
-    <w:name w:val="Heading"/>
-    <w:basedOn w:val="Normal"/>
-    <w:next w:val="TextBody"/>
-    <w:qFormat/>
-    <w:pPr>
-      <w:keepNext w:val="true"/>
-      <w:spacing w:before="240" w:after="120"/>
-    </w:pPr>
-    <w:rPr>
-      <w:rFonts w:ascii="Liberation Sans" w:hAnsi="Liberation Sans" w:eastAsia="Noto Sans CJK SC" w:cs="Lohit Devanagari"/>
-      <w:sz w:val="28"/>
-      <w:szCs w:val="28"/>
-    </w:rPr>
-  </w:style>
-  <w:style w:type="paragraph" w:styleId="TextBody">
-    <w:name w:val="Body Text"/>
-    <w:basedOn w:val="Normal"/>
-    <w:pPr>
-      <w:spacing w:lineRule="auto" w:line="276" w:before="0" w:after="140"/>
-    </w:pPr>
-    <w:rPr/>
-  </w:style>
-  <w:style w:type="paragraph" w:styleId="List">
-    <w:name w:val="List"/>
-    <w:basedOn w:val="TextBody"/>
-    <w:pPr/>
-    <w:rPr>
-      <w:rFonts w:cs="Lohit Devanagari"/>
-    </w:rPr>
-  </w:style>
-  <w:style w:type="paragraph" w:styleId="Caption">
-    <w:name w:val="Caption"/>
-    <w:basedOn w:val="Normal"/>
-    <w:qFormat/>
-    <w:pPr>
-      <w:suppressLineNumbers/>
-      <w:spacing w:before="120" w:after="120"/>
-    </w:pPr>
-    <w:rPr>
-      <w:rFonts w:cs="Lohit Devanagari"/>
-      <w:i/>
-      <w:iCs/>
-      <w:sz w:val="24"/>
-      <w:szCs w:val="24"/>
-    </w:rPr>
-  </w:style>
-  <w:style w:type="paragraph" w:styleId="Index">
-    <w:name w:val="Index"/>
-    <w:basedOn w:val="Normal"/>
-    <w:qFormat/>
-    <w:pPr>
-      <w:suppressLineNumbers/>
-    </w:pPr>
-    <w:rPr>
-      <w:rFonts w:cs="Lohit Devanagari"/>
-    </w:rPr>
-  </w:style>
-  <w:style w:type="paragraph" w:styleId="Title">
-    <w:name w:val="Title"/>
-    <w:basedOn w:val="Normal"/>
-    <w:next w:val="Normal"/>
-    <w:link w:val="TtuloCar"/>
-    <w:uiPriority w:val="10"/>
-    <w:qFormat/>
-    <w:rsid w:val="00330426"/>
-    <w:pPr>
-      <w:spacing w:before="0" w:after="0"/>
-      <w:contextualSpacing/>
-    </w:pPr>
-    <w:rPr>
-      <w:rFonts w:ascii="Calibri Light" w:hAnsi="Calibri Light" w:eastAsia="" w:cs="" w:asciiTheme="majorHAnsi" w:cstheme="majorBidi" w:eastAsiaTheme="majorEastAsia" w:hAnsiTheme="majorHAnsi"/>
-      <w:spacing w:val="-10"/>
-      <w:kern w:val="2"/>
-      <w:sz w:val="56"/>
-      <w:szCs w:val="56"/>
-    </w:rPr>
-  </w:style>
-  <w:style w:type="paragraph" w:styleId="Subtitle">
-    <w:name w:val="Subtitle"/>
-    <w:basedOn w:val="Heading"/>
-    <w:next w:val="TextBody"/>
-    <w:qFormat/>
-    <w:pPr>
-      <w:spacing w:before="60" w:after="120"/>
-      <w:jc w:val="center"/>
-    </w:pPr>
-    <w:rPr>
-      <w:sz w:val="36"/>
-      <w:szCs w:val="36"/>
-    </w:rPr>
-  </w:style>
-  <w:style w:type="numbering" w:styleId="NoList" w:default="1">
-    <w:name w:val="No List"/>
-    <w:uiPriority w:val="99"/>
-    <w:semiHidden/>
-    <w:unhideWhenUsed/>
-    <w:qFormat/>
   </w:style>
   <w:style w:type="table" w:default="1" w:styleId="Tablanormal">
     <w:name w:val="Normal Table"/>
@@ -1394,6 +1753,151 @@
         <w:right w:w="108" w:type="dxa"/>
       </w:tblCellMar>
     </w:tblPr>
+  </w:style>
+  <w:style w:type="numbering" w:default="1" w:styleId="Sinlista">
+    <w:name w:val="No List"/>
+    <w:uiPriority w:val="99"/>
+    <w:semiHidden/>
+    <w:unhideWhenUsed/>
+  </w:style>
+  <w:style w:type="character" w:customStyle="1" w:styleId="Ttulo1Car">
+    <w:name w:val="Título 1 Car"/>
+    <w:basedOn w:val="Fuentedeprrafopredeter"/>
+    <w:link w:val="Ttulo1"/>
+    <w:uiPriority w:val="9"/>
+    <w:qFormat/>
+    <w:rsid w:val="00330426"/>
+    <w:rPr>
+      <w:rFonts w:asciiTheme="majorHAnsi" w:eastAsiaTheme="majorEastAsia" w:hAnsiTheme="majorHAnsi" w:cstheme="majorBidi"/>
+      <w:color w:val="2F5496" w:themeColor="accent1" w:themeShade="BF"/>
+      <w:sz w:val="32"/>
+      <w:szCs w:val="32"/>
+      <w:lang w:val="es-ES_tradnl"/>
+    </w:rPr>
+  </w:style>
+  <w:style w:type="character" w:customStyle="1" w:styleId="TtuloCar">
+    <w:name w:val="Título Car"/>
+    <w:basedOn w:val="Fuentedeprrafopredeter"/>
+    <w:link w:val="Ttulo"/>
+    <w:uiPriority w:val="10"/>
+    <w:qFormat/>
+    <w:rsid w:val="00330426"/>
+    <w:rPr>
+      <w:rFonts w:asciiTheme="majorHAnsi" w:eastAsiaTheme="majorEastAsia" w:hAnsiTheme="majorHAnsi" w:cstheme="majorBidi"/>
+      <w:spacing w:val="-10"/>
+      <w:kern w:val="2"/>
+      <w:sz w:val="56"/>
+      <w:szCs w:val="56"/>
+      <w:lang w:val="es-ES_tradnl"/>
+    </w:rPr>
+  </w:style>
+  <w:style w:type="character" w:customStyle="1" w:styleId="Bullets">
+    <w:name w:val="Bullets"/>
+    <w:qFormat/>
+    <w:rPr>
+      <w:rFonts w:ascii="OpenSymbol" w:eastAsia="OpenSymbol" w:hAnsi="OpenSymbol" w:cs="OpenSymbol"/>
+    </w:rPr>
+  </w:style>
+  <w:style w:type="paragraph" w:customStyle="1" w:styleId="Heading">
+    <w:name w:val="Heading"/>
+    <w:basedOn w:val="Normal"/>
+    <w:next w:val="Textoindependiente"/>
+    <w:qFormat/>
+    <w:pPr>
+      <w:keepNext/>
+      <w:spacing w:before="240" w:after="120"/>
+    </w:pPr>
+    <w:rPr>
+      <w:rFonts w:ascii="Liberation Sans" w:eastAsia="Noto Sans CJK SC" w:hAnsi="Liberation Sans" w:cs="Lohit Devanagari"/>
+      <w:sz w:val="28"/>
+      <w:szCs w:val="28"/>
+    </w:rPr>
+  </w:style>
+  <w:style w:type="paragraph" w:styleId="Textoindependiente">
+    <w:name w:val="Body Text"/>
+    <w:basedOn w:val="Normal"/>
+    <w:pPr>
+      <w:spacing w:after="140" w:line="276" w:lineRule="auto"/>
+    </w:pPr>
+  </w:style>
+  <w:style w:type="paragraph" w:styleId="Lista">
+    <w:name w:val="List"/>
+    <w:basedOn w:val="Textoindependiente"/>
+    <w:rPr>
+      <w:rFonts w:cs="Lohit Devanagari"/>
+    </w:rPr>
+  </w:style>
+  <w:style w:type="paragraph" w:styleId="Descripcin">
+    <w:name w:val="caption"/>
+    <w:basedOn w:val="Normal"/>
+    <w:qFormat/>
+    <w:pPr>
+      <w:suppressLineNumbers/>
+      <w:spacing w:before="120" w:after="120"/>
+    </w:pPr>
+    <w:rPr>
+      <w:rFonts w:cs="Lohit Devanagari"/>
+      <w:i/>
+      <w:iCs/>
+    </w:rPr>
+  </w:style>
+  <w:style w:type="paragraph" w:customStyle="1" w:styleId="Index">
+    <w:name w:val="Index"/>
+    <w:basedOn w:val="Normal"/>
+    <w:qFormat/>
+    <w:pPr>
+      <w:suppressLineNumbers/>
+    </w:pPr>
+    <w:rPr>
+      <w:rFonts w:cs="Lohit Devanagari"/>
+    </w:rPr>
+  </w:style>
+  <w:style w:type="paragraph" w:styleId="Ttulo">
+    <w:name w:val="Title"/>
+    <w:basedOn w:val="Normal"/>
+    <w:next w:val="Normal"/>
+    <w:link w:val="TtuloCar"/>
+    <w:uiPriority w:val="10"/>
+    <w:qFormat/>
+    <w:rsid w:val="00330426"/>
+    <w:pPr>
+      <w:contextualSpacing/>
+    </w:pPr>
+    <w:rPr>
+      <w:rFonts w:asciiTheme="majorHAnsi" w:eastAsiaTheme="majorEastAsia" w:hAnsiTheme="majorHAnsi" w:cstheme="majorBidi"/>
+      <w:spacing w:val="-10"/>
+      <w:kern w:val="2"/>
+      <w:sz w:val="56"/>
+      <w:szCs w:val="56"/>
+    </w:rPr>
+  </w:style>
+  <w:style w:type="paragraph" w:styleId="Subttulo">
+    <w:name w:val="Subtitle"/>
+    <w:basedOn w:val="Heading"/>
+    <w:next w:val="Textoindependiente"/>
+    <w:qFormat/>
+    <w:pPr>
+      <w:spacing w:before="60"/>
+      <w:jc w:val="center"/>
+    </w:pPr>
+    <w:rPr>
+      <w:sz w:val="36"/>
+      <w:szCs w:val="36"/>
+    </w:rPr>
+  </w:style>
+  <w:style w:type="character" w:customStyle="1" w:styleId="Ttulo2Car">
+    <w:name w:val="Título 2 Car"/>
+    <w:basedOn w:val="Fuentedeprrafopredeter"/>
+    <w:link w:val="Ttulo2"/>
+    <w:uiPriority w:val="9"/>
+    <w:rsid w:val="0016495C"/>
+    <w:rPr>
+      <w:rFonts w:asciiTheme="majorHAnsi" w:eastAsiaTheme="majorEastAsia" w:hAnsiTheme="majorHAnsi" w:cstheme="majorBidi"/>
+      <w:color w:val="2F5496" w:themeColor="accent1" w:themeShade="BF"/>
+      <w:sz w:val="26"/>
+      <w:szCs w:val="26"/>
+      <w:lang w:val="es-ES_tradnl"/>
+    </w:rPr>
   </w:style>
 </w:styles>
 </file>

</xml_diff>